<commit_message>
Ispravio neke slovne greske u tekstu zadatka.
Signed-off-by: Viktor <todosijevicviktor998@gmail.com>
</commit_message>
<xml_diff>
--- a/Izvestaj.docx
+++ b/Izvestaj.docx
@@ -6,6 +6,9 @@
       <w:pPr>
         <w:pStyle w:val="Title"/>
         <w:jc w:val="center"/>
+        <w:rPr>
+          <w:lang w:val="sr-Latn-RS"/>
+        </w:rPr>
       </w:pPr>
     </w:p>
     <w:p>
@@ -218,7 +221,31 @@
         <w:rPr>
           <w:lang w:val="sr-Latn-RS"/>
         </w:rPr>
-        <w:t>pritiska tastera startuje se akvizicija sa ucestanošcu od 10 sample/s, i sekvenca</w:t>
+        <w:t>pritiska tastera startuje se akvizicija sa u</w:t>
+      </w:r>
+      <w:r>
+        <w:rPr>
+          <w:lang w:val="sr-Latn-RS"/>
+        </w:rPr>
+        <w:t>č</w:t>
+      </w:r>
+      <w:r>
+        <w:rPr>
+          <w:lang w:val="sr-Latn-RS"/>
+        </w:rPr>
+        <w:t xml:space="preserve">estanošcu od 10 </w:t>
+      </w:r>
+      <w:r>
+        <w:rPr>
+          <w:lang w:val="sr-Latn-RS"/>
+        </w:rPr>
+        <w:t>odbiraka po sekundi</w:t>
+      </w:r>
+      <w:r>
+        <w:rPr>
+          <w:lang w:val="sr-Latn-RS"/>
+        </w:rPr>
+        <w:t>, i sekvenca</w:t>
       </w:r>
       <w:r>
         <w:rPr>
@@ -230,7 +257,19 @@
         <w:rPr>
           <w:lang w:val="sr-Latn-RS"/>
         </w:rPr>
-        <w:t>dužina 100 odbiraka se smešta u ram memoriju kontrolera. U toku akvizicije ukljucena je</w:t>
+        <w:t>dužin</w:t>
+      </w:r>
+      <w:r>
+        <w:rPr>
+          <w:lang w:val="sr-Latn-RS"/>
+        </w:rPr>
+        <w:t>e</w:t>
+      </w:r>
+      <w:r>
+        <w:rPr>
+          <w:lang w:val="sr-Latn-RS"/>
+        </w:rPr>
+        <w:t xml:space="preserve"> 100 odbiraka se smešta u ram memoriju kontrolera. U toku akvizicije ukljucena je</w:t>
       </w:r>
       <w:r>
         <w:rPr>

</xml_diff>